<commit_message>
updated checklist, backlog and review docs
</commit_message>
<xml_diff>
--- a/Documents/Deliverable drafts_&_templates/Deliverable 2/SixGuys_Deliverable_2_SprintReviewReport_3.docx
+++ b/Documents/Deliverable drafts_&_templates/Deliverable 2/SixGuys_Deliverable_2_SprintReviewReport_3.docx
@@ -41,26 +41,14 @@
         </w:rPr>
         <w:t xml:space="preserve"> </w:t>
       </w:r>
-      <w:bookmarkStart w:id="0" w:name="_GoBack"/>
-      <w:proofErr w:type="gramStart"/>
       <w:r>
         <w:rPr>
           <w:rFonts w:ascii="Arial" w:hAnsi="Arial" w:cs="Arial"/>
           <w:sz w:val="24"/>
           <w:szCs w:val="24"/>
         </w:rPr>
-        <w:t>Two(</w:t>
+        <w:t>Two(2)</w:t>
       </w:r>
-      <w:proofErr w:type="gramEnd"/>
-      <w:r>
-        <w:rPr>
-          <w:rFonts w:ascii="Arial" w:hAnsi="Arial" w:cs="Arial"/>
-          <w:sz w:val="24"/>
-          <w:szCs w:val="24"/>
-        </w:rPr>
-        <w:t>2)</w:t>
-      </w:r>
-      <w:bookmarkEnd w:id="0"/>
     </w:p>
     <w:p>
       <w:pPr>
@@ -350,8 +338,18 @@
           <w:sz w:val="24"/>
           <w:szCs w:val="24"/>
         </w:rPr>
-        <w:t>This was</w:t>
+        <w:t xml:space="preserve">This </w:t>
       </w:r>
+      <w:r>
+        <w:rPr>
+          <w:rFonts w:ascii="Arial" w:hAnsi="Arial" w:cs="Arial"/>
+          <w:sz w:val="24"/>
+          <w:szCs w:val="24"/>
+        </w:rPr>
+        <w:t>week was extremely difficult to meet in person as the school moved to remote classes and all students were required to move off campus effective immediately. Discord once again proved to be an invaluable asset and helped conduct our scrum meetings.</w:t>
+      </w:r>
+      <w:bookmarkStart w:id="0" w:name="_GoBack"/>
+      <w:bookmarkEnd w:id="0"/>
     </w:p>
     <w:p>
       <w:pPr>

</xml_diff>